<commit_message>
Add graph to forest
</commit_message>
<xml_diff>
--- a/docs/Notes.docx
+++ b/docs/Notes.docx
@@ -524,6 +524,31 @@
       <w:proofErr w:type="spellEnd"/>
       <w:r>
         <w:t xml:space="preserve"> of 0.7 produced a reasonable fit.</w:t>
+      </w:r>
+    </w:p>
+    <w:p>
+      <w:pPr>
+        <w:pStyle w:val="ListParagraph"/>
+        <w:numPr>
+          <w:ilvl w:val="0"/>
+          <w:numId w:val="1"/>
+        </w:numPr>
+      </w:pPr>
+      <w:r>
+        <w:t xml:space="preserve">Allowing </w:t>
+      </w:r>
+      <w:proofErr w:type="gramStart"/>
+      <w:r>
+        <w:t xml:space="preserve">the </w:t>
+      </w:r>
+      <w:proofErr w:type="spellStart"/>
+      <w:r>
+        <w:t>each</w:t>
+      </w:r>
+      <w:proofErr w:type="spellEnd"/>
+      <w:proofErr w:type="gramEnd"/>
+      <w:r>
+        <w:t xml:space="preserve"> tree to predict on the complete dataset, not just the sample, produced a very good fit.</w:t>
       </w:r>
     </w:p>
     <w:p/>

</xml_diff>